<commit_message>
Added improvements to the 2nd week report
</commit_message>
<xml_diff>
--- a/docs/Report_Over_The_Summer.docx
+++ b/docs/Report_Over_The_Summer.docx
@@ -14,16 +14,48 @@
       <w:pPr>
         <w:jc w:val="center"/>
         <w:rPr>
+          <w:b/>
           <w:sz w:val="40"/>
           <w:szCs w:val="40"/>
-        </w:rPr>
-      </w:pPr>
-      <w:r>
-        <w:rPr>
+          <w:u w:val="single"/>
+        </w:rPr>
+      </w:pPr>
+      <w:r>
+        <w:rPr>
+          <w:b/>
           <w:sz w:val="40"/>
           <w:szCs w:val="40"/>
+          <w:u w:val="single"/>
         </w:rPr>
         <w:t>Report over the Crystal – UROP project</w:t>
+      </w:r>
+    </w:p>
+    <w:p>
+      <w:pPr>
+        <w:jc w:val="center"/>
+        <w:rPr>
+          <w:b/>
+          <w:sz w:val="36"/>
+          <w:szCs w:val="36"/>
+        </w:rPr>
+      </w:pPr>
+    </w:p>
+    <w:p>
+      <w:pPr>
+        <w:ind w:left="720" w:hanging="720"/>
+        <w:rPr>
+          <w:b/>
+          <w:sz w:val="36"/>
+          <w:szCs w:val="36"/>
+        </w:rPr>
+      </w:pPr>
+      <w:r>
+        <w:rPr>
+          <w:b/>
+          <w:sz w:val="36"/>
+          <w:szCs w:val="36"/>
+        </w:rPr>
+        <w:t>https://github.com/aib13/crystal</w:t>
       </w:r>
     </w:p>
     <w:p>
@@ -45,12 +77,14 @@
     <w:p>
       <w:pPr>
         <w:rPr>
+          <w:b/>
           <w:sz w:val="32"/>
           <w:szCs w:val="32"/>
         </w:rPr>
       </w:pPr>
       <w:r>
         <w:rPr>
+          <w:b/>
           <w:sz w:val="32"/>
           <w:szCs w:val="32"/>
         </w:rPr>
@@ -58,6 +92,7 @@
       </w:r>
       <w:r>
         <w:rPr>
+          <w:b/>
           <w:sz w:val="32"/>
           <w:szCs w:val="32"/>
         </w:rPr>
@@ -65,6 +100,7 @@
       </w:r>
       <w:r>
         <w:rPr>
+          <w:b/>
           <w:sz w:val="32"/>
           <w:szCs w:val="32"/>
         </w:rPr>
@@ -72,6 +108,7 @@
       </w:r>
       <w:r>
         <w:rPr>
+          <w:b/>
           <w:sz w:val="32"/>
           <w:szCs w:val="32"/>
           <w:vertAlign w:val="superscript"/>
@@ -80,6 +117,7 @@
       </w:r>
       <w:r>
         <w:rPr>
+          <w:b/>
           <w:sz w:val="32"/>
           <w:szCs w:val="32"/>
         </w:rPr>
@@ -128,8 +166,18 @@
     </w:p>
     <w:p>
       <w:pPr>
-        <w:rPr>
-          <w:rFonts w:ascii="Helvetica" w:hAnsi="Helvetica" w:cs="Helvetica"/>
+        <w:ind w:firstLine="720"/>
+        <w:rPr>
+          <w:sz w:val="28"/>
+          <w:szCs w:val="28"/>
+        </w:rPr>
+      </w:pPr>
+    </w:p>
+    <w:p>
+      <w:pPr>
+        <w:rPr>
+          <w:sz w:val="28"/>
+          <w:szCs w:val="28"/>
         </w:rPr>
       </w:pPr>
       <w:r>
@@ -173,19 +221,50 @@
           <w:sz w:val="28"/>
           <w:szCs w:val="28"/>
         </w:rPr>
-        <w:t xml:space="preserve">bors. During this week I have </w:t>
-      </w:r>
-      <w:r>
-        <w:rPr>
-          <w:sz w:val="28"/>
-          <w:szCs w:val="28"/>
-        </w:rPr>
-        <w:t>found 2 different orderings that give different results on the airfoil.dat mesh.</w:t>
-      </w:r>
+        <w:t xml:space="preserve">bors. </w:t>
+      </w:r>
+    </w:p>
+    <w:p>
+      <w:pPr>
+        <w:rPr>
+          <w:sz w:val="28"/>
+          <w:szCs w:val="28"/>
+        </w:rPr>
+      </w:pPr>
+    </w:p>
+    <w:p>
+      <w:pPr>
+        <w:ind w:firstLine="720"/>
+        <w:rPr>
+          <w:rFonts w:ascii="Helvetica" w:hAnsi="Helvetica" w:cs="Helvetica"/>
+        </w:rPr>
+      </w:pPr>
+      <w:r>
+        <w:rPr>
+          <w:sz w:val="28"/>
+          <w:szCs w:val="28"/>
+        </w:rPr>
+        <w:t xml:space="preserve">During this week I have </w:t>
+      </w:r>
+      <w:r>
+        <w:rPr>
+          <w:sz w:val="28"/>
+          <w:szCs w:val="28"/>
+        </w:rPr>
+        <w:t>found 2 different orderings that give different results on the airfoil.dat mesh</w:t>
+      </w:r>
+      <w:r>
+        <w:rPr>
+          <w:sz w:val="28"/>
+          <w:szCs w:val="28"/>
+        </w:rPr>
+        <w:t xml:space="preserve"> and proved through them, that the algorithm is sensible to orientation.</w:t>
+      </w:r>
+    </w:p>
+    <w:p>
       <w:bookmarkStart w:id="0" w:name="_GoBack"/>
       <w:bookmarkEnd w:id="0"/>
     </w:p>
-    <w:p/>
     <w:sectPr>
       <w:pgSz w:w="11900" w:h="16840"/>
       <w:pgMar w:top="1440" w:right="1800" w:bottom="1440" w:left="1800" w:header="708" w:footer="708" w:gutter="0"/>

</xml_diff>